<commit_message>
Commit 2 – Added requirement’s document and added all assets
</commit_message>
<xml_diff>
--- a/Documentation/Final Project - External Doc.docx
+++ b/Documentation/Final Project - External Doc.docx
@@ -1013,11 +1013,33 @@
         <w:rPr>
           <w:rFonts w:eastAsia="Times New Roman" w:cs="Consolas"/>
           <w:b/>
-          <w:sz w:val="20"/>
+          <w:sz w:val="24"/>
           <w:szCs w:val="20"/>
           <w:lang w:val="en-US" w:eastAsia="en-US"/>
         </w:rPr>
-        <w:br/>
+        <w:t xml:space="preserve">Added </w:t>
+      </w:r>
+      <w:proofErr w:type="spellStart"/>
+      <w:r>
+        <w:rPr>
+          <w:rFonts w:eastAsia="Times New Roman" w:cs="Consolas"/>
+          <w:b/>
+          <w:sz w:val="24"/>
+          <w:szCs w:val="20"/>
+          <w:lang w:val="en-US" w:eastAsia="en-US"/>
+        </w:rPr>
+        <w:t>Faim's</w:t>
+      </w:r>
+      <w:proofErr w:type="spellEnd"/>
+      <w:r>
+        <w:rPr>
+          <w:rFonts w:eastAsia="Times New Roman" w:cs="Consolas"/>
+          <w:b/>
+          <w:sz w:val="24"/>
+          <w:szCs w:val="20"/>
+          <w:lang w:val="en-US" w:eastAsia="en-US"/>
+        </w:rPr>
+        <w:t xml:space="preserve"> Ass3 and External Doc</w:t>
       </w:r>
     </w:p>
     <w:p>
@@ -1047,1637 +1069,59 @@
         </w:tabs>
         <w:spacing w:before="150" w:after="150" w:line="240" w:lineRule="auto"/>
         <w:rPr>
+          <w:sz w:val="24"/>
+          <w:szCs w:val="24"/>
+        </w:rPr>
+      </w:pPr>
+      <w:bookmarkStart w:id="0" w:name="_GoBack"/>
+      <w:r>
+        <w:rPr>
           <w:rFonts w:eastAsia="Times New Roman" w:cs="Consolas"/>
+          <w:b/>
           <w:sz w:val="24"/>
           <w:szCs w:val="20"/>
           <w:lang w:val="en-US" w:eastAsia="en-US"/>
         </w:rPr>
-      </w:pPr>
-      <w:r>
-        <w:rPr>
-          <w:sz w:val="24"/>
-          <w:szCs w:val="24"/>
-        </w:rPr>
-        <w:br w:type="page"/>
-      </w:r>
-    </w:p>
-    <w:p>
-      <w:pPr>
-        <w:pStyle w:val="Heading1"/>
-        <w:rPr>
-          <w:rFonts w:asciiTheme="minorHAnsi" w:hAnsiTheme="minorHAnsi"/>
-          <w:color w:val="auto"/>
-          <w:lang w:val="en-US"/>
-        </w:rPr>
-      </w:pPr>
-      <w:r>
-        <w:rPr>
-          <w:rFonts w:asciiTheme="minorHAnsi" w:hAnsiTheme="minorHAnsi"/>
-          <w:color w:val="auto"/>
-          <w:lang w:val="en-US"/>
-        </w:rPr>
-        <w:lastRenderedPageBreak/>
-        <w:t>Fi</w:t>
-      </w:r>
-      <w:r>
-        <w:rPr>
-          <w:rFonts w:asciiTheme="minorHAnsi" w:hAnsiTheme="minorHAnsi"/>
-          <w:color w:val="auto"/>
-          <w:lang w:val="en-US"/>
-        </w:rPr>
-        <w:t xml:space="preserve">nal Web Game (Troy and </w:t>
-      </w:r>
-      <w:bookmarkStart w:id="0" w:name="_GoBack"/>
-      <w:r>
-        <w:rPr>
-          <w:rFonts w:asciiTheme="minorHAnsi" w:hAnsiTheme="minorHAnsi"/>
-          <w:color w:val="auto"/>
-          <w:lang w:val="en-US"/>
-        </w:rPr>
-        <w:t>Abed</w:t>
+        <w:t>Commit 2 – Added requirement’s document and added all assets</w:t>
       </w:r>
       <w:bookmarkEnd w:id="0"/>
       <w:r>
         <w:rPr>
-          <w:rFonts w:asciiTheme="minorHAnsi" w:hAnsiTheme="minorHAnsi"/>
-          <w:color w:val="auto"/>
-          <w:lang w:val="en-US"/>
-        </w:rPr>
-        <w:t>)</w:t>
-      </w:r>
-      <w:r>
-        <w:rPr>
-          <w:rFonts w:asciiTheme="minorHAnsi" w:hAnsiTheme="minorHAnsi"/>
-          <w:color w:val="auto"/>
-          <w:lang w:val="en-US"/>
-        </w:rPr>
-        <w:t xml:space="preserve"> </w:t>
-      </w:r>
-      <w:proofErr w:type="spellStart"/>
-      <w:r>
-        <w:rPr>
-          <w:rFonts w:asciiTheme="minorHAnsi" w:hAnsiTheme="minorHAnsi"/>
-          <w:color w:val="auto"/>
-          <w:lang w:val="en-US"/>
-        </w:rPr>
-        <w:t>Requiement</w:t>
-      </w:r>
-      <w:proofErr w:type="spellEnd"/>
-      <w:r>
-        <w:rPr>
-          <w:rFonts w:asciiTheme="minorHAnsi" w:hAnsiTheme="minorHAnsi"/>
-          <w:color w:val="auto"/>
-          <w:lang w:val="en-US"/>
-        </w:rPr>
-        <w:t>:</w:t>
-      </w:r>
-    </w:p>
-    <w:p>
-      <w:pPr>
-        <w:pStyle w:val="ListParagraph"/>
-        <w:numPr>
-          <w:ilvl w:val="0"/>
-          <w:numId w:val="2"/>
-        </w:numPr>
+          <w:rFonts w:eastAsia="Times New Roman" w:cs="Consolas"/>
+          <w:b/>
+          <w:sz w:val="20"/>
+          <w:szCs w:val="20"/>
+          <w:lang w:val="en-US" w:eastAsia="en-US"/>
+        </w:rPr>
+        <w:br/>
+      </w:r>
+    </w:p>
+    <w:p>
+      <w:pPr>
         <w:tabs>
-          <w:tab w:val="left" w:pos="360"/>
-          <w:tab w:val="left" w:pos="720"/>
-          <w:tab w:val="left" w:pos="1080"/>
-          <w:tab w:val="left" w:pos="1440"/>
-          <w:tab w:val="left" w:pos="1800"/>
-          <w:tab w:val="left" w:pos="2160"/>
-          <w:tab w:val="left" w:pos="2520"/>
-          <w:tab w:val="left" w:pos="2880"/>
-          <w:tab w:val="left" w:pos="3240"/>
-          <w:tab w:val="left" w:pos="3600"/>
-          <w:tab w:val="left" w:pos="3960"/>
-          <w:tab w:val="left" w:pos="4320"/>
-          <w:tab w:val="left" w:pos="4680"/>
-          <w:tab w:val="left" w:pos="5040"/>
-          <w:tab w:val="left" w:pos="5400"/>
-          <w:tab w:val="left" w:pos="5760"/>
-          <w:tab w:val="left" w:pos="6120"/>
-          <w:tab w:val="left" w:pos="6480"/>
-          <w:tab w:val="left" w:pos="6840"/>
-          <w:tab w:val="left" w:pos="7200"/>
-          <w:tab w:val="left" w:pos="7560"/>
-          <w:tab w:val="left" w:pos="7920"/>
-          <w:tab w:val="left" w:pos="8280"/>
-          <w:tab w:val="left" w:pos="8640"/>
-          <w:tab w:val="left" w:pos="9000"/>
-          <w:tab w:val="left" w:pos="9360"/>
-          <w:tab w:val="left" w:pos="9720"/>
-          <w:tab w:val="left" w:pos="10080"/>
-          <w:tab w:val="left" w:pos="10440"/>
-          <w:tab w:val="left" w:pos="10800"/>
-          <w:tab w:val="left" w:pos="11160"/>
-          <w:tab w:val="left" w:pos="11520"/>
+          <w:tab w:val="left" w:pos="916"/>
+          <w:tab w:val="left" w:pos="1832"/>
+          <w:tab w:val="left" w:pos="2748"/>
+          <w:tab w:val="left" w:pos="3664"/>
+          <w:tab w:val="left" w:pos="4580"/>
+          <w:tab w:val="left" w:pos="5496"/>
+          <w:tab w:val="left" w:pos="6412"/>
+          <w:tab w:val="left" w:pos="7328"/>
+          <w:tab w:val="left" w:pos="8244"/>
+          <w:tab w:val="left" w:pos="9160"/>
+          <w:tab w:val="left" w:pos="10076"/>
+          <w:tab w:val="left" w:pos="10992"/>
+          <w:tab w:val="left" w:pos="11908"/>
+          <w:tab w:val="left" w:pos="12824"/>
+          <w:tab w:val="left" w:pos="13740"/>
+          <w:tab w:val="left" w:pos="14656"/>
         </w:tabs>
-        <w:autoSpaceDE w:val="0"/>
-        <w:autoSpaceDN w:val="0"/>
-        <w:adjustRightInd w:val="0"/>
-        <w:spacing w:after="0" w:line="240" w:lineRule="auto"/>
-        <w:rPr>
-          <w:rFonts w:cs="Segoe Print"/>
-          <w:sz w:val="24"/>
-          <w:lang w:val="en-US"/>
-        </w:rPr>
-      </w:pPr>
-      <w:r>
-        <w:rPr>
-          <w:rFonts w:cs="Segoe Print"/>
-          <w:sz w:val="24"/>
-          <w:lang w:val="en-US"/>
-        </w:rPr>
-        <w:t>* Player</w:t>
-      </w:r>
-    </w:p>
-    <w:p>
-      <w:pPr>
-        <w:pStyle w:val="ListParagraph"/>
-        <w:numPr>
-          <w:ilvl w:val="0"/>
-          <w:numId w:val="2"/>
-        </w:numPr>
-        <w:tabs>
-          <w:tab w:val="left" w:pos="360"/>
-          <w:tab w:val="left" w:pos="720"/>
-          <w:tab w:val="left" w:pos="1080"/>
-          <w:tab w:val="left" w:pos="1440"/>
-          <w:tab w:val="left" w:pos="1800"/>
-          <w:tab w:val="left" w:pos="2160"/>
-          <w:tab w:val="left" w:pos="2520"/>
-          <w:tab w:val="left" w:pos="2880"/>
-          <w:tab w:val="left" w:pos="3240"/>
-          <w:tab w:val="left" w:pos="3600"/>
-          <w:tab w:val="left" w:pos="3960"/>
-          <w:tab w:val="left" w:pos="4320"/>
-          <w:tab w:val="left" w:pos="4680"/>
-          <w:tab w:val="left" w:pos="5040"/>
-          <w:tab w:val="left" w:pos="5400"/>
-          <w:tab w:val="left" w:pos="5760"/>
-          <w:tab w:val="left" w:pos="6120"/>
-          <w:tab w:val="left" w:pos="6480"/>
-          <w:tab w:val="left" w:pos="6840"/>
-          <w:tab w:val="left" w:pos="7200"/>
-          <w:tab w:val="left" w:pos="7560"/>
-          <w:tab w:val="left" w:pos="7920"/>
-          <w:tab w:val="left" w:pos="8280"/>
-          <w:tab w:val="left" w:pos="8640"/>
-          <w:tab w:val="left" w:pos="9000"/>
-          <w:tab w:val="left" w:pos="9360"/>
-          <w:tab w:val="left" w:pos="9720"/>
-          <w:tab w:val="left" w:pos="10080"/>
-          <w:tab w:val="left" w:pos="10440"/>
-          <w:tab w:val="left" w:pos="10800"/>
-          <w:tab w:val="left" w:pos="11160"/>
-          <w:tab w:val="left" w:pos="11520"/>
-        </w:tabs>
-        <w:autoSpaceDE w:val="0"/>
-        <w:autoSpaceDN w:val="0"/>
-        <w:adjustRightInd w:val="0"/>
-        <w:spacing w:after="0" w:line="240" w:lineRule="auto"/>
-        <w:rPr>
-          <w:rFonts w:cs="Segoe Print"/>
-          <w:sz w:val="24"/>
-          <w:lang w:val="en-US"/>
-        </w:rPr>
-      </w:pPr>
-      <w:r>
-        <w:rPr>
-          <w:rFonts w:cs="Segoe Print"/>
-          <w:sz w:val="24"/>
-          <w:lang w:val="en-US"/>
-        </w:rPr>
-        <w:t xml:space="preserve"> </w:t>
-      </w:r>
-      <w:proofErr w:type="spellStart"/>
-      <w:r>
-        <w:rPr>
-          <w:rFonts w:cs="Segoe Print"/>
-          <w:sz w:val="24"/>
-          <w:lang w:val="en-US"/>
-        </w:rPr>
-        <w:t>i</w:t>
-      </w:r>
-      <w:proofErr w:type="spellEnd"/>
-      <w:r>
-        <w:rPr>
-          <w:rFonts w:cs="Segoe Print"/>
-          <w:sz w:val="24"/>
-          <w:lang w:val="en-US"/>
-        </w:rPr>
-        <w:t>. Biker (top-down)</w:t>
-      </w:r>
-    </w:p>
-    <w:p>
-      <w:pPr>
-        <w:pStyle w:val="ListParagraph"/>
-        <w:numPr>
-          <w:ilvl w:val="0"/>
-          <w:numId w:val="2"/>
-        </w:numPr>
-        <w:tabs>
-          <w:tab w:val="left" w:pos="360"/>
-          <w:tab w:val="left" w:pos="720"/>
-          <w:tab w:val="left" w:pos="1080"/>
-          <w:tab w:val="left" w:pos="1440"/>
-          <w:tab w:val="left" w:pos="1800"/>
-          <w:tab w:val="left" w:pos="2160"/>
-          <w:tab w:val="left" w:pos="2520"/>
-          <w:tab w:val="left" w:pos="2880"/>
-          <w:tab w:val="left" w:pos="3240"/>
-          <w:tab w:val="left" w:pos="3600"/>
-          <w:tab w:val="left" w:pos="3960"/>
-          <w:tab w:val="left" w:pos="4320"/>
-          <w:tab w:val="left" w:pos="4680"/>
-          <w:tab w:val="left" w:pos="5040"/>
-          <w:tab w:val="left" w:pos="5400"/>
-          <w:tab w:val="left" w:pos="5760"/>
-          <w:tab w:val="left" w:pos="6120"/>
-          <w:tab w:val="left" w:pos="6480"/>
-          <w:tab w:val="left" w:pos="6840"/>
-          <w:tab w:val="left" w:pos="7200"/>
-          <w:tab w:val="left" w:pos="7560"/>
-          <w:tab w:val="left" w:pos="7920"/>
-          <w:tab w:val="left" w:pos="8280"/>
-          <w:tab w:val="left" w:pos="8640"/>
-          <w:tab w:val="left" w:pos="9000"/>
-          <w:tab w:val="left" w:pos="9360"/>
-          <w:tab w:val="left" w:pos="9720"/>
-          <w:tab w:val="left" w:pos="10080"/>
-          <w:tab w:val="left" w:pos="10440"/>
-          <w:tab w:val="left" w:pos="10800"/>
-          <w:tab w:val="left" w:pos="11160"/>
-          <w:tab w:val="left" w:pos="11520"/>
-        </w:tabs>
-        <w:autoSpaceDE w:val="0"/>
-        <w:autoSpaceDN w:val="0"/>
-        <w:adjustRightInd w:val="0"/>
-        <w:spacing w:after="0" w:line="240" w:lineRule="auto"/>
-        <w:rPr>
-          <w:rFonts w:cs="Segoe Print"/>
-          <w:sz w:val="24"/>
-          <w:lang w:val="en-US"/>
-        </w:rPr>
-      </w:pPr>
-      <w:r>
-        <w:rPr>
-          <w:rFonts w:cs="Segoe Print"/>
-          <w:sz w:val="24"/>
-          <w:lang w:val="en-US"/>
-        </w:rPr>
-        <w:t xml:space="preserve"> ii. implement health bar (100 hit points)</w:t>
-      </w:r>
-    </w:p>
-    <w:p>
-      <w:pPr>
-        <w:pStyle w:val="ListParagraph"/>
-        <w:numPr>
-          <w:ilvl w:val="0"/>
-          <w:numId w:val="2"/>
-        </w:numPr>
-        <w:tabs>
-          <w:tab w:val="left" w:pos="360"/>
-          <w:tab w:val="left" w:pos="720"/>
-          <w:tab w:val="left" w:pos="1080"/>
-          <w:tab w:val="left" w:pos="1440"/>
-          <w:tab w:val="left" w:pos="1800"/>
-          <w:tab w:val="left" w:pos="2160"/>
-          <w:tab w:val="left" w:pos="2520"/>
-          <w:tab w:val="left" w:pos="2880"/>
-          <w:tab w:val="left" w:pos="3240"/>
-          <w:tab w:val="left" w:pos="3600"/>
-          <w:tab w:val="left" w:pos="3960"/>
-          <w:tab w:val="left" w:pos="4320"/>
-          <w:tab w:val="left" w:pos="4680"/>
-          <w:tab w:val="left" w:pos="5040"/>
-          <w:tab w:val="left" w:pos="5400"/>
-          <w:tab w:val="left" w:pos="5760"/>
-          <w:tab w:val="left" w:pos="6120"/>
-          <w:tab w:val="left" w:pos="6480"/>
-          <w:tab w:val="left" w:pos="6840"/>
-          <w:tab w:val="left" w:pos="7200"/>
-          <w:tab w:val="left" w:pos="7560"/>
-          <w:tab w:val="left" w:pos="7920"/>
-          <w:tab w:val="left" w:pos="8280"/>
-          <w:tab w:val="left" w:pos="8640"/>
-          <w:tab w:val="left" w:pos="9000"/>
-          <w:tab w:val="left" w:pos="9360"/>
-          <w:tab w:val="left" w:pos="9720"/>
-          <w:tab w:val="left" w:pos="10080"/>
-          <w:tab w:val="left" w:pos="10440"/>
-          <w:tab w:val="left" w:pos="10800"/>
-          <w:tab w:val="left" w:pos="11160"/>
-          <w:tab w:val="left" w:pos="11520"/>
-        </w:tabs>
-        <w:autoSpaceDE w:val="0"/>
-        <w:autoSpaceDN w:val="0"/>
-        <w:adjustRightInd w:val="0"/>
-        <w:spacing w:after="0" w:line="240" w:lineRule="auto"/>
-        <w:rPr>
-          <w:rFonts w:cs="Segoe Print"/>
-          <w:sz w:val="24"/>
-          <w:lang w:val="en-US"/>
-        </w:rPr>
-      </w:pPr>
-      <w:r>
-        <w:rPr>
-          <w:rFonts w:cs="Segoe Print"/>
-          <w:sz w:val="24"/>
-          <w:lang w:val="en-US"/>
-        </w:rPr>
-        <w:t xml:space="preserve">* Enemy </w:t>
-      </w:r>
-    </w:p>
-    <w:p>
-      <w:pPr>
-        <w:pStyle w:val="ListParagraph"/>
-        <w:numPr>
-          <w:ilvl w:val="0"/>
-          <w:numId w:val="2"/>
-        </w:numPr>
-        <w:tabs>
-          <w:tab w:val="left" w:pos="360"/>
-          <w:tab w:val="left" w:pos="720"/>
-          <w:tab w:val="left" w:pos="1080"/>
-          <w:tab w:val="left" w:pos="1440"/>
-          <w:tab w:val="left" w:pos="1800"/>
-          <w:tab w:val="left" w:pos="2160"/>
-          <w:tab w:val="left" w:pos="2520"/>
-          <w:tab w:val="left" w:pos="2880"/>
-          <w:tab w:val="left" w:pos="3240"/>
-          <w:tab w:val="left" w:pos="3600"/>
-          <w:tab w:val="left" w:pos="3960"/>
-          <w:tab w:val="left" w:pos="4320"/>
-          <w:tab w:val="left" w:pos="4680"/>
-          <w:tab w:val="left" w:pos="5040"/>
-          <w:tab w:val="left" w:pos="5400"/>
-          <w:tab w:val="left" w:pos="5760"/>
-          <w:tab w:val="left" w:pos="6120"/>
-          <w:tab w:val="left" w:pos="6480"/>
-          <w:tab w:val="left" w:pos="6840"/>
-          <w:tab w:val="left" w:pos="7200"/>
-          <w:tab w:val="left" w:pos="7560"/>
-          <w:tab w:val="left" w:pos="7920"/>
-          <w:tab w:val="left" w:pos="8280"/>
-          <w:tab w:val="left" w:pos="8640"/>
-          <w:tab w:val="left" w:pos="9000"/>
-          <w:tab w:val="left" w:pos="9360"/>
-          <w:tab w:val="left" w:pos="9720"/>
-          <w:tab w:val="left" w:pos="10080"/>
-          <w:tab w:val="left" w:pos="10440"/>
-          <w:tab w:val="left" w:pos="10800"/>
-          <w:tab w:val="left" w:pos="11160"/>
-          <w:tab w:val="left" w:pos="11520"/>
-        </w:tabs>
-        <w:autoSpaceDE w:val="0"/>
-        <w:autoSpaceDN w:val="0"/>
-        <w:adjustRightInd w:val="0"/>
-        <w:spacing w:after="0" w:line="240" w:lineRule="auto"/>
-        <w:rPr>
-          <w:rFonts w:cs="Segoe Print"/>
-          <w:sz w:val="24"/>
-          <w:lang w:val="en-US"/>
-        </w:rPr>
-      </w:pPr>
-      <w:r>
-        <w:rPr>
-          <w:rFonts w:cs="Segoe Print"/>
-          <w:sz w:val="24"/>
-          <w:lang w:val="en-US"/>
-        </w:rPr>
-        <w:t xml:space="preserve"> </w:t>
-      </w:r>
-      <w:proofErr w:type="spellStart"/>
-      <w:r>
-        <w:rPr>
-          <w:rFonts w:cs="Segoe Print"/>
-          <w:sz w:val="24"/>
-          <w:lang w:val="en-US"/>
-        </w:rPr>
-        <w:t>i</w:t>
-      </w:r>
-      <w:proofErr w:type="spellEnd"/>
-      <w:r>
-        <w:rPr>
-          <w:rFonts w:cs="Segoe Print"/>
-          <w:sz w:val="24"/>
-          <w:lang w:val="en-US"/>
-        </w:rPr>
-        <w:t>. Enemy ships</w:t>
-      </w:r>
-    </w:p>
-    <w:p>
-      <w:pPr>
-        <w:pStyle w:val="ListParagraph"/>
-        <w:numPr>
-          <w:ilvl w:val="0"/>
-          <w:numId w:val="2"/>
-        </w:numPr>
-        <w:tabs>
-          <w:tab w:val="left" w:pos="360"/>
-          <w:tab w:val="left" w:pos="720"/>
-          <w:tab w:val="left" w:pos="1080"/>
-          <w:tab w:val="left" w:pos="1440"/>
-          <w:tab w:val="left" w:pos="1800"/>
-          <w:tab w:val="left" w:pos="2160"/>
-          <w:tab w:val="left" w:pos="2520"/>
-          <w:tab w:val="left" w:pos="2880"/>
-          <w:tab w:val="left" w:pos="3240"/>
-          <w:tab w:val="left" w:pos="3600"/>
-          <w:tab w:val="left" w:pos="3960"/>
-          <w:tab w:val="left" w:pos="4320"/>
-          <w:tab w:val="left" w:pos="4680"/>
-          <w:tab w:val="left" w:pos="5040"/>
-          <w:tab w:val="left" w:pos="5400"/>
-          <w:tab w:val="left" w:pos="5760"/>
-          <w:tab w:val="left" w:pos="6120"/>
-          <w:tab w:val="left" w:pos="6480"/>
-          <w:tab w:val="left" w:pos="6840"/>
-          <w:tab w:val="left" w:pos="7200"/>
-          <w:tab w:val="left" w:pos="7560"/>
-          <w:tab w:val="left" w:pos="7920"/>
-          <w:tab w:val="left" w:pos="8280"/>
-          <w:tab w:val="left" w:pos="8640"/>
-          <w:tab w:val="left" w:pos="9000"/>
-          <w:tab w:val="left" w:pos="9360"/>
-          <w:tab w:val="left" w:pos="9720"/>
-          <w:tab w:val="left" w:pos="10080"/>
-          <w:tab w:val="left" w:pos="10440"/>
-          <w:tab w:val="left" w:pos="10800"/>
-          <w:tab w:val="left" w:pos="11160"/>
-          <w:tab w:val="left" w:pos="11520"/>
-        </w:tabs>
-        <w:autoSpaceDE w:val="0"/>
-        <w:autoSpaceDN w:val="0"/>
-        <w:adjustRightInd w:val="0"/>
-        <w:spacing w:after="0" w:line="240" w:lineRule="auto"/>
-        <w:rPr>
-          <w:rFonts w:cs="Segoe Print"/>
-          <w:sz w:val="24"/>
-          <w:lang w:val="en-US"/>
-        </w:rPr>
-      </w:pPr>
-      <w:r>
-        <w:rPr>
-          <w:rFonts w:cs="Segoe Print"/>
-          <w:sz w:val="24"/>
-          <w:lang w:val="en-US"/>
-        </w:rPr>
-        <w:t xml:space="preserve"> ii. police ships</w:t>
-      </w:r>
-    </w:p>
-    <w:p>
-      <w:pPr>
-        <w:pStyle w:val="ListParagraph"/>
-        <w:numPr>
-          <w:ilvl w:val="0"/>
-          <w:numId w:val="2"/>
-        </w:numPr>
-        <w:tabs>
-          <w:tab w:val="left" w:pos="360"/>
-          <w:tab w:val="left" w:pos="720"/>
-          <w:tab w:val="left" w:pos="1080"/>
-          <w:tab w:val="left" w:pos="1440"/>
-          <w:tab w:val="left" w:pos="1800"/>
-          <w:tab w:val="left" w:pos="2160"/>
-          <w:tab w:val="left" w:pos="2520"/>
-          <w:tab w:val="left" w:pos="2880"/>
-          <w:tab w:val="left" w:pos="3240"/>
-          <w:tab w:val="left" w:pos="3600"/>
-          <w:tab w:val="left" w:pos="3960"/>
-          <w:tab w:val="left" w:pos="4320"/>
-          <w:tab w:val="left" w:pos="4680"/>
-          <w:tab w:val="left" w:pos="5040"/>
-          <w:tab w:val="left" w:pos="5400"/>
-          <w:tab w:val="left" w:pos="5760"/>
-          <w:tab w:val="left" w:pos="6120"/>
-          <w:tab w:val="left" w:pos="6480"/>
-          <w:tab w:val="left" w:pos="6840"/>
-          <w:tab w:val="left" w:pos="7200"/>
-          <w:tab w:val="left" w:pos="7560"/>
-          <w:tab w:val="left" w:pos="7920"/>
-          <w:tab w:val="left" w:pos="8280"/>
-          <w:tab w:val="left" w:pos="8640"/>
-          <w:tab w:val="left" w:pos="9000"/>
-          <w:tab w:val="left" w:pos="9360"/>
-          <w:tab w:val="left" w:pos="9720"/>
-          <w:tab w:val="left" w:pos="10080"/>
-          <w:tab w:val="left" w:pos="10440"/>
-          <w:tab w:val="left" w:pos="10800"/>
-          <w:tab w:val="left" w:pos="11160"/>
-          <w:tab w:val="left" w:pos="11520"/>
-        </w:tabs>
-        <w:autoSpaceDE w:val="0"/>
-        <w:autoSpaceDN w:val="0"/>
-        <w:adjustRightInd w:val="0"/>
-        <w:spacing w:after="0" w:line="240" w:lineRule="auto"/>
-        <w:rPr>
-          <w:rFonts w:cs="Segoe Print"/>
-          <w:sz w:val="24"/>
-          <w:lang w:val="en-US"/>
-        </w:rPr>
-      </w:pPr>
-      <w:r>
-        <w:rPr>
-          <w:rFonts w:cs="Segoe Print"/>
-          <w:sz w:val="24"/>
-          <w:lang w:val="en-US"/>
-        </w:rPr>
-        <w:t xml:space="preserve"> iii. lesser ships (they shoot in a straight direction)</w:t>
-      </w:r>
-    </w:p>
-    <w:p>
-      <w:pPr>
-        <w:pStyle w:val="ListParagraph"/>
-        <w:numPr>
-          <w:ilvl w:val="0"/>
-          <w:numId w:val="2"/>
-        </w:numPr>
-        <w:tabs>
-          <w:tab w:val="left" w:pos="360"/>
-          <w:tab w:val="left" w:pos="720"/>
-          <w:tab w:val="left" w:pos="1080"/>
-          <w:tab w:val="left" w:pos="1440"/>
-          <w:tab w:val="left" w:pos="1800"/>
-          <w:tab w:val="left" w:pos="2160"/>
-          <w:tab w:val="left" w:pos="2520"/>
-          <w:tab w:val="left" w:pos="2880"/>
-          <w:tab w:val="left" w:pos="3240"/>
-          <w:tab w:val="left" w:pos="3600"/>
-          <w:tab w:val="left" w:pos="3960"/>
-          <w:tab w:val="left" w:pos="4320"/>
-          <w:tab w:val="left" w:pos="4680"/>
-          <w:tab w:val="left" w:pos="5040"/>
-          <w:tab w:val="left" w:pos="5400"/>
-          <w:tab w:val="left" w:pos="5760"/>
-          <w:tab w:val="left" w:pos="6120"/>
-          <w:tab w:val="left" w:pos="6480"/>
-          <w:tab w:val="left" w:pos="6840"/>
-          <w:tab w:val="left" w:pos="7200"/>
-          <w:tab w:val="left" w:pos="7560"/>
-          <w:tab w:val="left" w:pos="7920"/>
-          <w:tab w:val="left" w:pos="8280"/>
-          <w:tab w:val="left" w:pos="8640"/>
-          <w:tab w:val="left" w:pos="9000"/>
-          <w:tab w:val="left" w:pos="9360"/>
-          <w:tab w:val="left" w:pos="9720"/>
-          <w:tab w:val="left" w:pos="10080"/>
-          <w:tab w:val="left" w:pos="10440"/>
-          <w:tab w:val="left" w:pos="10800"/>
-          <w:tab w:val="left" w:pos="11160"/>
-          <w:tab w:val="left" w:pos="11520"/>
-        </w:tabs>
-        <w:autoSpaceDE w:val="0"/>
-        <w:autoSpaceDN w:val="0"/>
-        <w:adjustRightInd w:val="0"/>
-        <w:spacing w:after="0" w:line="240" w:lineRule="auto"/>
-        <w:rPr>
-          <w:rFonts w:cs="Segoe Print"/>
-          <w:sz w:val="24"/>
-          <w:lang w:val="en-US"/>
-        </w:rPr>
-      </w:pPr>
-      <w:r>
-        <w:rPr>
-          <w:rFonts w:cs="Segoe Print"/>
-          <w:sz w:val="24"/>
-          <w:lang w:val="en-US"/>
-        </w:rPr>
-        <w:t>* Levels</w:t>
-      </w:r>
-    </w:p>
-    <w:p>
-      <w:pPr>
-        <w:pStyle w:val="ListParagraph"/>
-        <w:numPr>
-          <w:ilvl w:val="0"/>
-          <w:numId w:val="2"/>
-        </w:numPr>
-        <w:tabs>
-          <w:tab w:val="left" w:pos="360"/>
-          <w:tab w:val="left" w:pos="720"/>
-          <w:tab w:val="left" w:pos="1080"/>
-          <w:tab w:val="left" w:pos="1440"/>
-          <w:tab w:val="left" w:pos="1800"/>
-          <w:tab w:val="left" w:pos="2160"/>
-          <w:tab w:val="left" w:pos="2520"/>
-          <w:tab w:val="left" w:pos="2880"/>
-          <w:tab w:val="left" w:pos="3240"/>
-          <w:tab w:val="left" w:pos="3600"/>
-          <w:tab w:val="left" w:pos="3960"/>
-          <w:tab w:val="left" w:pos="4320"/>
-          <w:tab w:val="left" w:pos="4680"/>
-          <w:tab w:val="left" w:pos="5040"/>
-          <w:tab w:val="left" w:pos="5400"/>
-          <w:tab w:val="left" w:pos="5760"/>
-          <w:tab w:val="left" w:pos="6120"/>
-          <w:tab w:val="left" w:pos="6480"/>
-          <w:tab w:val="left" w:pos="6840"/>
-          <w:tab w:val="left" w:pos="7200"/>
-          <w:tab w:val="left" w:pos="7560"/>
-          <w:tab w:val="left" w:pos="7920"/>
-          <w:tab w:val="left" w:pos="8280"/>
-          <w:tab w:val="left" w:pos="8640"/>
-          <w:tab w:val="left" w:pos="9000"/>
-          <w:tab w:val="left" w:pos="9360"/>
-          <w:tab w:val="left" w:pos="9720"/>
-          <w:tab w:val="left" w:pos="10080"/>
-          <w:tab w:val="left" w:pos="10440"/>
-          <w:tab w:val="left" w:pos="10800"/>
-          <w:tab w:val="left" w:pos="11160"/>
-          <w:tab w:val="left" w:pos="11520"/>
-        </w:tabs>
-        <w:autoSpaceDE w:val="0"/>
-        <w:autoSpaceDN w:val="0"/>
-        <w:adjustRightInd w:val="0"/>
-        <w:spacing w:after="0" w:line="240" w:lineRule="auto"/>
-        <w:rPr>
-          <w:rFonts w:cs="Segoe Print"/>
-          <w:sz w:val="24"/>
-          <w:lang w:val="en-US"/>
-        </w:rPr>
-      </w:pPr>
-      <w:r>
-        <w:rPr>
-          <w:rFonts w:cs="Segoe Print"/>
-          <w:sz w:val="24"/>
-          <w:lang w:val="en-US"/>
-        </w:rPr>
-        <w:t xml:space="preserve"> 1. Desert</w:t>
-      </w:r>
-    </w:p>
-    <w:p>
-      <w:pPr>
-        <w:pStyle w:val="ListParagraph"/>
-        <w:numPr>
-          <w:ilvl w:val="0"/>
-          <w:numId w:val="2"/>
-        </w:numPr>
-        <w:tabs>
-          <w:tab w:val="left" w:pos="360"/>
-          <w:tab w:val="left" w:pos="720"/>
-          <w:tab w:val="left" w:pos="1080"/>
-          <w:tab w:val="left" w:pos="1440"/>
-          <w:tab w:val="left" w:pos="1800"/>
-          <w:tab w:val="left" w:pos="2160"/>
-          <w:tab w:val="left" w:pos="2520"/>
-          <w:tab w:val="left" w:pos="2880"/>
-          <w:tab w:val="left" w:pos="3240"/>
-          <w:tab w:val="left" w:pos="3600"/>
-          <w:tab w:val="left" w:pos="3960"/>
-          <w:tab w:val="left" w:pos="4320"/>
-          <w:tab w:val="left" w:pos="4680"/>
-          <w:tab w:val="left" w:pos="5040"/>
-          <w:tab w:val="left" w:pos="5400"/>
-          <w:tab w:val="left" w:pos="5760"/>
-          <w:tab w:val="left" w:pos="6120"/>
-          <w:tab w:val="left" w:pos="6480"/>
-          <w:tab w:val="left" w:pos="6840"/>
-          <w:tab w:val="left" w:pos="7200"/>
-          <w:tab w:val="left" w:pos="7560"/>
-          <w:tab w:val="left" w:pos="7920"/>
-          <w:tab w:val="left" w:pos="8280"/>
-          <w:tab w:val="left" w:pos="8640"/>
-          <w:tab w:val="left" w:pos="9000"/>
-          <w:tab w:val="left" w:pos="9360"/>
-          <w:tab w:val="left" w:pos="9720"/>
-          <w:tab w:val="left" w:pos="10080"/>
-          <w:tab w:val="left" w:pos="10440"/>
-          <w:tab w:val="left" w:pos="10800"/>
-          <w:tab w:val="left" w:pos="11160"/>
-          <w:tab w:val="left" w:pos="11520"/>
-        </w:tabs>
-        <w:autoSpaceDE w:val="0"/>
-        <w:autoSpaceDN w:val="0"/>
-        <w:adjustRightInd w:val="0"/>
-        <w:spacing w:after="0" w:line="240" w:lineRule="auto"/>
-        <w:rPr>
-          <w:rFonts w:cs="Segoe Print"/>
-          <w:sz w:val="24"/>
-          <w:lang w:val="en-US"/>
-        </w:rPr>
-      </w:pPr>
-      <w:r>
-        <w:rPr>
-          <w:rFonts w:cs="Segoe Print"/>
-          <w:sz w:val="24"/>
-          <w:lang w:val="en-US"/>
-        </w:rPr>
-        <w:t xml:space="preserve"> 2. Forest</w:t>
-      </w:r>
-    </w:p>
-    <w:p>
-      <w:pPr>
-        <w:pStyle w:val="ListParagraph"/>
-        <w:numPr>
-          <w:ilvl w:val="0"/>
-          <w:numId w:val="2"/>
-        </w:numPr>
-        <w:tabs>
-          <w:tab w:val="left" w:pos="360"/>
-          <w:tab w:val="left" w:pos="720"/>
-          <w:tab w:val="left" w:pos="1080"/>
-          <w:tab w:val="left" w:pos="1440"/>
-          <w:tab w:val="left" w:pos="1800"/>
-          <w:tab w:val="left" w:pos="2160"/>
-          <w:tab w:val="left" w:pos="2520"/>
-          <w:tab w:val="left" w:pos="2880"/>
-          <w:tab w:val="left" w:pos="3240"/>
-          <w:tab w:val="left" w:pos="3600"/>
-          <w:tab w:val="left" w:pos="3960"/>
-          <w:tab w:val="left" w:pos="4320"/>
-          <w:tab w:val="left" w:pos="4680"/>
-          <w:tab w:val="left" w:pos="5040"/>
-          <w:tab w:val="left" w:pos="5400"/>
-          <w:tab w:val="left" w:pos="5760"/>
-          <w:tab w:val="left" w:pos="6120"/>
-          <w:tab w:val="left" w:pos="6480"/>
-          <w:tab w:val="left" w:pos="6840"/>
-          <w:tab w:val="left" w:pos="7200"/>
-          <w:tab w:val="left" w:pos="7560"/>
-          <w:tab w:val="left" w:pos="7920"/>
-          <w:tab w:val="left" w:pos="8280"/>
-          <w:tab w:val="left" w:pos="8640"/>
-          <w:tab w:val="left" w:pos="9000"/>
-          <w:tab w:val="left" w:pos="9360"/>
-          <w:tab w:val="left" w:pos="9720"/>
-          <w:tab w:val="left" w:pos="10080"/>
-          <w:tab w:val="left" w:pos="10440"/>
-          <w:tab w:val="left" w:pos="10800"/>
-          <w:tab w:val="left" w:pos="11160"/>
-          <w:tab w:val="left" w:pos="11520"/>
-        </w:tabs>
-        <w:autoSpaceDE w:val="0"/>
-        <w:autoSpaceDN w:val="0"/>
-        <w:adjustRightInd w:val="0"/>
-        <w:spacing w:after="0" w:line="240" w:lineRule="auto"/>
-        <w:rPr>
-          <w:rFonts w:cs="Segoe Print"/>
-          <w:sz w:val="24"/>
-          <w:lang w:val="en-US"/>
-        </w:rPr>
-      </w:pPr>
-      <w:r>
-        <w:rPr>
-          <w:rFonts w:cs="Segoe Print"/>
-          <w:sz w:val="24"/>
-          <w:lang w:val="en-US"/>
-        </w:rPr>
-        <w:t xml:space="preserve"> 3. Lava/Snow</w:t>
-      </w:r>
-    </w:p>
-    <w:p>
-      <w:pPr>
-        <w:pStyle w:val="ListParagraph"/>
-        <w:numPr>
-          <w:ilvl w:val="0"/>
-          <w:numId w:val="2"/>
-        </w:numPr>
-        <w:tabs>
-          <w:tab w:val="left" w:pos="360"/>
-          <w:tab w:val="left" w:pos="720"/>
-          <w:tab w:val="left" w:pos="1080"/>
-          <w:tab w:val="left" w:pos="1440"/>
-          <w:tab w:val="left" w:pos="1800"/>
-          <w:tab w:val="left" w:pos="2160"/>
-          <w:tab w:val="left" w:pos="2520"/>
-          <w:tab w:val="left" w:pos="2880"/>
-          <w:tab w:val="left" w:pos="3240"/>
-          <w:tab w:val="left" w:pos="3600"/>
-          <w:tab w:val="left" w:pos="3960"/>
-          <w:tab w:val="left" w:pos="4320"/>
-          <w:tab w:val="left" w:pos="4680"/>
-          <w:tab w:val="left" w:pos="5040"/>
-          <w:tab w:val="left" w:pos="5400"/>
-          <w:tab w:val="left" w:pos="5760"/>
-          <w:tab w:val="left" w:pos="6120"/>
-          <w:tab w:val="left" w:pos="6480"/>
-          <w:tab w:val="left" w:pos="6840"/>
-          <w:tab w:val="left" w:pos="7200"/>
-          <w:tab w:val="left" w:pos="7560"/>
-          <w:tab w:val="left" w:pos="7920"/>
-          <w:tab w:val="left" w:pos="8280"/>
-          <w:tab w:val="left" w:pos="8640"/>
-          <w:tab w:val="left" w:pos="9000"/>
-          <w:tab w:val="left" w:pos="9360"/>
-          <w:tab w:val="left" w:pos="9720"/>
-          <w:tab w:val="left" w:pos="10080"/>
-          <w:tab w:val="left" w:pos="10440"/>
-          <w:tab w:val="left" w:pos="10800"/>
-          <w:tab w:val="left" w:pos="11160"/>
-          <w:tab w:val="left" w:pos="11520"/>
-        </w:tabs>
-        <w:autoSpaceDE w:val="0"/>
-        <w:autoSpaceDN w:val="0"/>
-        <w:adjustRightInd w:val="0"/>
-        <w:spacing w:after="0" w:line="240" w:lineRule="auto"/>
-        <w:rPr>
-          <w:rFonts w:cs="Segoe Print"/>
-          <w:sz w:val="24"/>
-          <w:lang w:val="en-US"/>
-        </w:rPr>
-      </w:pPr>
-      <w:r>
-        <w:rPr>
-          <w:rFonts w:cs="Segoe Print"/>
-          <w:sz w:val="24"/>
-          <w:lang w:val="en-US"/>
-        </w:rPr>
-        <w:t>* Pickups</w:t>
-      </w:r>
-    </w:p>
-    <w:p>
-      <w:pPr>
-        <w:pStyle w:val="ListParagraph"/>
-        <w:numPr>
-          <w:ilvl w:val="0"/>
-          <w:numId w:val="2"/>
-        </w:numPr>
-        <w:tabs>
-          <w:tab w:val="left" w:pos="360"/>
-          <w:tab w:val="left" w:pos="720"/>
-          <w:tab w:val="left" w:pos="1080"/>
-          <w:tab w:val="left" w:pos="1440"/>
-          <w:tab w:val="left" w:pos="1800"/>
-          <w:tab w:val="left" w:pos="2160"/>
-          <w:tab w:val="left" w:pos="2520"/>
-          <w:tab w:val="left" w:pos="2880"/>
-          <w:tab w:val="left" w:pos="3240"/>
-          <w:tab w:val="left" w:pos="3600"/>
-          <w:tab w:val="left" w:pos="3960"/>
-          <w:tab w:val="left" w:pos="4320"/>
-          <w:tab w:val="left" w:pos="4680"/>
-          <w:tab w:val="left" w:pos="5040"/>
-          <w:tab w:val="left" w:pos="5400"/>
-          <w:tab w:val="left" w:pos="5760"/>
-          <w:tab w:val="left" w:pos="6120"/>
-          <w:tab w:val="left" w:pos="6480"/>
-          <w:tab w:val="left" w:pos="6840"/>
-          <w:tab w:val="left" w:pos="7200"/>
-          <w:tab w:val="left" w:pos="7560"/>
-          <w:tab w:val="left" w:pos="7920"/>
-          <w:tab w:val="left" w:pos="8280"/>
-          <w:tab w:val="left" w:pos="8640"/>
-          <w:tab w:val="left" w:pos="9000"/>
-          <w:tab w:val="left" w:pos="9360"/>
-          <w:tab w:val="left" w:pos="9720"/>
-          <w:tab w:val="left" w:pos="10080"/>
-          <w:tab w:val="left" w:pos="10440"/>
-          <w:tab w:val="left" w:pos="10800"/>
-          <w:tab w:val="left" w:pos="11160"/>
-          <w:tab w:val="left" w:pos="11520"/>
-        </w:tabs>
-        <w:autoSpaceDE w:val="0"/>
-        <w:autoSpaceDN w:val="0"/>
-        <w:adjustRightInd w:val="0"/>
-        <w:spacing w:after="0" w:line="240" w:lineRule="auto"/>
-        <w:rPr>
-          <w:rFonts w:cs="Segoe Print"/>
-          <w:sz w:val="24"/>
-          <w:lang w:val="en-US"/>
-        </w:rPr>
-      </w:pPr>
-      <w:r>
-        <w:rPr>
-          <w:rFonts w:cs="Segoe Print"/>
-          <w:sz w:val="24"/>
-          <w:lang w:val="en-US"/>
-        </w:rPr>
-        <w:t xml:space="preserve"> </w:t>
-      </w:r>
-      <w:proofErr w:type="spellStart"/>
-      <w:r>
-        <w:rPr>
-          <w:rFonts w:cs="Segoe Print"/>
-          <w:sz w:val="24"/>
-          <w:lang w:val="en-US"/>
-        </w:rPr>
-        <w:t>i</w:t>
-      </w:r>
-      <w:proofErr w:type="spellEnd"/>
-      <w:r>
-        <w:rPr>
-          <w:rFonts w:cs="Segoe Print"/>
-          <w:sz w:val="24"/>
-          <w:lang w:val="en-US"/>
-        </w:rPr>
-        <w:t>. Photon fuel (repair shit)</w:t>
-      </w:r>
-    </w:p>
-    <w:p>
-      <w:pPr>
-        <w:pStyle w:val="ListParagraph"/>
-        <w:numPr>
-          <w:ilvl w:val="0"/>
-          <w:numId w:val="2"/>
-        </w:numPr>
-        <w:tabs>
-          <w:tab w:val="left" w:pos="360"/>
-          <w:tab w:val="left" w:pos="720"/>
-          <w:tab w:val="left" w:pos="1080"/>
-          <w:tab w:val="left" w:pos="1440"/>
-          <w:tab w:val="left" w:pos="1800"/>
-          <w:tab w:val="left" w:pos="2160"/>
-          <w:tab w:val="left" w:pos="2520"/>
-          <w:tab w:val="left" w:pos="2880"/>
-          <w:tab w:val="left" w:pos="3240"/>
-          <w:tab w:val="left" w:pos="3600"/>
-          <w:tab w:val="left" w:pos="3960"/>
-          <w:tab w:val="left" w:pos="4320"/>
-          <w:tab w:val="left" w:pos="4680"/>
-          <w:tab w:val="left" w:pos="5040"/>
-          <w:tab w:val="left" w:pos="5400"/>
-          <w:tab w:val="left" w:pos="5760"/>
-          <w:tab w:val="left" w:pos="6120"/>
-          <w:tab w:val="left" w:pos="6480"/>
-          <w:tab w:val="left" w:pos="6840"/>
-          <w:tab w:val="left" w:pos="7200"/>
-          <w:tab w:val="left" w:pos="7560"/>
-          <w:tab w:val="left" w:pos="7920"/>
-          <w:tab w:val="left" w:pos="8280"/>
-          <w:tab w:val="left" w:pos="8640"/>
-          <w:tab w:val="left" w:pos="9000"/>
-          <w:tab w:val="left" w:pos="9360"/>
-          <w:tab w:val="left" w:pos="9720"/>
-          <w:tab w:val="left" w:pos="10080"/>
-          <w:tab w:val="left" w:pos="10440"/>
-          <w:tab w:val="left" w:pos="10800"/>
-          <w:tab w:val="left" w:pos="11160"/>
-          <w:tab w:val="left" w:pos="11520"/>
-        </w:tabs>
-        <w:autoSpaceDE w:val="0"/>
-        <w:autoSpaceDN w:val="0"/>
-        <w:adjustRightInd w:val="0"/>
-        <w:spacing w:after="0" w:line="240" w:lineRule="auto"/>
-        <w:rPr>
-          <w:rFonts w:cs="Segoe Print"/>
-          <w:sz w:val="24"/>
-          <w:lang w:val="en-US"/>
-        </w:rPr>
-      </w:pPr>
-      <w:r>
-        <w:rPr>
-          <w:rFonts w:cs="Segoe Print"/>
-          <w:sz w:val="24"/>
-          <w:lang w:val="en-US"/>
-        </w:rPr>
-        <w:t xml:space="preserve"> ii. </w:t>
-      </w:r>
-      <w:proofErr w:type="spellStart"/>
-      <w:r>
-        <w:rPr>
-          <w:rFonts w:cs="Segoe Print"/>
-          <w:sz w:val="24"/>
-          <w:lang w:val="en-US"/>
-        </w:rPr>
-        <w:t>trinkits</w:t>
-      </w:r>
-      <w:proofErr w:type="spellEnd"/>
-    </w:p>
-    <w:p>
-      <w:pPr>
-        <w:pStyle w:val="ListParagraph"/>
-        <w:numPr>
-          <w:ilvl w:val="0"/>
-          <w:numId w:val="2"/>
-        </w:numPr>
-        <w:tabs>
-          <w:tab w:val="left" w:pos="360"/>
-          <w:tab w:val="left" w:pos="720"/>
-          <w:tab w:val="left" w:pos="1080"/>
-          <w:tab w:val="left" w:pos="1440"/>
-          <w:tab w:val="left" w:pos="1800"/>
-          <w:tab w:val="left" w:pos="2160"/>
-          <w:tab w:val="left" w:pos="2520"/>
-          <w:tab w:val="left" w:pos="2880"/>
-          <w:tab w:val="left" w:pos="3240"/>
-          <w:tab w:val="left" w:pos="3600"/>
-          <w:tab w:val="left" w:pos="3960"/>
-          <w:tab w:val="left" w:pos="4320"/>
-          <w:tab w:val="left" w:pos="4680"/>
-          <w:tab w:val="left" w:pos="5040"/>
-          <w:tab w:val="left" w:pos="5400"/>
-          <w:tab w:val="left" w:pos="5760"/>
-          <w:tab w:val="left" w:pos="6120"/>
-          <w:tab w:val="left" w:pos="6480"/>
-          <w:tab w:val="left" w:pos="6840"/>
-          <w:tab w:val="left" w:pos="7200"/>
-          <w:tab w:val="left" w:pos="7560"/>
-          <w:tab w:val="left" w:pos="7920"/>
-          <w:tab w:val="left" w:pos="8280"/>
-          <w:tab w:val="left" w:pos="8640"/>
-          <w:tab w:val="left" w:pos="9000"/>
-          <w:tab w:val="left" w:pos="9360"/>
-          <w:tab w:val="left" w:pos="9720"/>
-          <w:tab w:val="left" w:pos="10080"/>
-          <w:tab w:val="left" w:pos="10440"/>
-          <w:tab w:val="left" w:pos="10800"/>
-          <w:tab w:val="left" w:pos="11160"/>
-          <w:tab w:val="left" w:pos="11520"/>
-        </w:tabs>
-        <w:autoSpaceDE w:val="0"/>
-        <w:autoSpaceDN w:val="0"/>
-        <w:adjustRightInd w:val="0"/>
-        <w:spacing w:after="0" w:line="240" w:lineRule="auto"/>
-        <w:rPr>
-          <w:rFonts w:cs="Segoe Print"/>
-          <w:sz w:val="24"/>
-          <w:lang w:val="en-US"/>
-        </w:rPr>
-      </w:pPr>
-      <w:r>
-        <w:rPr>
-          <w:rFonts w:cs="Segoe Print"/>
-          <w:sz w:val="24"/>
-          <w:lang w:val="en-US"/>
-        </w:rPr>
-        <w:t xml:space="preserve"> iii. uranium testicles</w:t>
-      </w:r>
-    </w:p>
-    <w:p>
-      <w:pPr>
-        <w:pStyle w:val="ListParagraph"/>
-        <w:numPr>
-          <w:ilvl w:val="0"/>
-          <w:numId w:val="2"/>
-        </w:numPr>
-        <w:tabs>
-          <w:tab w:val="left" w:pos="360"/>
-          <w:tab w:val="left" w:pos="720"/>
-          <w:tab w:val="left" w:pos="1080"/>
-          <w:tab w:val="left" w:pos="1440"/>
-          <w:tab w:val="left" w:pos="1800"/>
-          <w:tab w:val="left" w:pos="2160"/>
-          <w:tab w:val="left" w:pos="2520"/>
-          <w:tab w:val="left" w:pos="2880"/>
-          <w:tab w:val="left" w:pos="3240"/>
-          <w:tab w:val="left" w:pos="3600"/>
-          <w:tab w:val="left" w:pos="3960"/>
-          <w:tab w:val="left" w:pos="4320"/>
-          <w:tab w:val="left" w:pos="4680"/>
-          <w:tab w:val="left" w:pos="5040"/>
-          <w:tab w:val="left" w:pos="5400"/>
-          <w:tab w:val="left" w:pos="5760"/>
-          <w:tab w:val="left" w:pos="6120"/>
-          <w:tab w:val="left" w:pos="6480"/>
-          <w:tab w:val="left" w:pos="6840"/>
-          <w:tab w:val="left" w:pos="7200"/>
-          <w:tab w:val="left" w:pos="7560"/>
-          <w:tab w:val="left" w:pos="7920"/>
-          <w:tab w:val="left" w:pos="8280"/>
-          <w:tab w:val="left" w:pos="8640"/>
-          <w:tab w:val="left" w:pos="9000"/>
-          <w:tab w:val="left" w:pos="9360"/>
-          <w:tab w:val="left" w:pos="9720"/>
-          <w:tab w:val="left" w:pos="10080"/>
-          <w:tab w:val="left" w:pos="10440"/>
-          <w:tab w:val="left" w:pos="10800"/>
-          <w:tab w:val="left" w:pos="11160"/>
-          <w:tab w:val="left" w:pos="11520"/>
-        </w:tabs>
-        <w:autoSpaceDE w:val="0"/>
-        <w:autoSpaceDN w:val="0"/>
-        <w:adjustRightInd w:val="0"/>
-        <w:spacing w:after="0" w:line="240" w:lineRule="auto"/>
-        <w:rPr>
-          <w:rFonts w:cs="Segoe Print"/>
-          <w:sz w:val="24"/>
-          <w:lang w:val="en-US"/>
-        </w:rPr>
-      </w:pPr>
-      <w:r>
-        <w:rPr>
-          <w:rFonts w:cs="Segoe Print"/>
-          <w:sz w:val="24"/>
-          <w:lang w:val="en-US"/>
-        </w:rPr>
-        <w:t>* Shots/Bullets</w:t>
-      </w:r>
-    </w:p>
-    <w:p>
-      <w:pPr>
-        <w:pStyle w:val="ListParagraph"/>
-        <w:numPr>
-          <w:ilvl w:val="0"/>
-          <w:numId w:val="2"/>
-        </w:numPr>
-        <w:tabs>
-          <w:tab w:val="left" w:pos="360"/>
-          <w:tab w:val="left" w:pos="720"/>
-          <w:tab w:val="left" w:pos="1080"/>
-          <w:tab w:val="left" w:pos="1440"/>
-          <w:tab w:val="left" w:pos="1800"/>
-          <w:tab w:val="left" w:pos="2160"/>
-          <w:tab w:val="left" w:pos="2520"/>
-          <w:tab w:val="left" w:pos="2880"/>
-          <w:tab w:val="left" w:pos="3240"/>
-          <w:tab w:val="left" w:pos="3600"/>
-          <w:tab w:val="left" w:pos="3960"/>
-          <w:tab w:val="left" w:pos="4320"/>
-          <w:tab w:val="left" w:pos="4680"/>
-          <w:tab w:val="left" w:pos="5040"/>
-          <w:tab w:val="left" w:pos="5400"/>
-          <w:tab w:val="left" w:pos="5760"/>
-          <w:tab w:val="left" w:pos="6120"/>
-          <w:tab w:val="left" w:pos="6480"/>
-          <w:tab w:val="left" w:pos="6840"/>
-          <w:tab w:val="left" w:pos="7200"/>
-          <w:tab w:val="left" w:pos="7560"/>
-          <w:tab w:val="left" w:pos="7920"/>
-          <w:tab w:val="left" w:pos="8280"/>
-          <w:tab w:val="left" w:pos="8640"/>
-          <w:tab w:val="left" w:pos="9000"/>
-          <w:tab w:val="left" w:pos="9360"/>
-          <w:tab w:val="left" w:pos="9720"/>
-          <w:tab w:val="left" w:pos="10080"/>
-          <w:tab w:val="left" w:pos="10440"/>
-          <w:tab w:val="left" w:pos="10800"/>
-          <w:tab w:val="left" w:pos="11160"/>
-          <w:tab w:val="left" w:pos="11520"/>
-        </w:tabs>
-        <w:autoSpaceDE w:val="0"/>
-        <w:autoSpaceDN w:val="0"/>
-        <w:adjustRightInd w:val="0"/>
-        <w:spacing w:after="0" w:line="240" w:lineRule="auto"/>
-        <w:rPr>
-          <w:rFonts w:cs="Segoe Print"/>
-          <w:sz w:val="24"/>
-          <w:lang w:val="en-US"/>
-        </w:rPr>
-      </w:pPr>
-      <w:r>
-        <w:rPr>
-          <w:rFonts w:cs="Segoe Print"/>
-          <w:sz w:val="24"/>
-          <w:lang w:val="en-US"/>
-        </w:rPr>
-        <w:t xml:space="preserve"> </w:t>
-      </w:r>
-      <w:proofErr w:type="spellStart"/>
-      <w:r>
-        <w:rPr>
-          <w:rFonts w:cs="Segoe Print"/>
-          <w:sz w:val="24"/>
-          <w:lang w:val="en-US"/>
-        </w:rPr>
-        <w:t>i</w:t>
-      </w:r>
-      <w:proofErr w:type="spellEnd"/>
-      <w:r>
-        <w:rPr>
-          <w:rFonts w:cs="Segoe Print"/>
-          <w:sz w:val="24"/>
-          <w:lang w:val="en-US"/>
-        </w:rPr>
-        <w:t>. blast</w:t>
-      </w:r>
-    </w:p>
-    <w:p>
-      <w:pPr>
-        <w:pStyle w:val="ListParagraph"/>
-        <w:numPr>
-          <w:ilvl w:val="0"/>
-          <w:numId w:val="2"/>
-        </w:numPr>
-        <w:tabs>
-          <w:tab w:val="left" w:pos="360"/>
-          <w:tab w:val="left" w:pos="720"/>
-          <w:tab w:val="left" w:pos="1080"/>
-          <w:tab w:val="left" w:pos="1440"/>
-          <w:tab w:val="left" w:pos="1800"/>
-          <w:tab w:val="left" w:pos="2160"/>
-          <w:tab w:val="left" w:pos="2520"/>
-          <w:tab w:val="left" w:pos="2880"/>
-          <w:tab w:val="left" w:pos="3240"/>
-          <w:tab w:val="left" w:pos="3600"/>
-          <w:tab w:val="left" w:pos="3960"/>
-          <w:tab w:val="left" w:pos="4320"/>
-          <w:tab w:val="left" w:pos="4680"/>
-          <w:tab w:val="left" w:pos="5040"/>
-          <w:tab w:val="left" w:pos="5400"/>
-          <w:tab w:val="left" w:pos="5760"/>
-          <w:tab w:val="left" w:pos="6120"/>
-          <w:tab w:val="left" w:pos="6480"/>
-          <w:tab w:val="left" w:pos="6840"/>
-          <w:tab w:val="left" w:pos="7200"/>
-          <w:tab w:val="left" w:pos="7560"/>
-          <w:tab w:val="left" w:pos="7920"/>
-          <w:tab w:val="left" w:pos="8280"/>
-          <w:tab w:val="left" w:pos="8640"/>
-          <w:tab w:val="left" w:pos="9000"/>
-          <w:tab w:val="left" w:pos="9360"/>
-          <w:tab w:val="left" w:pos="9720"/>
-          <w:tab w:val="left" w:pos="10080"/>
-          <w:tab w:val="left" w:pos="10440"/>
-          <w:tab w:val="left" w:pos="10800"/>
-          <w:tab w:val="left" w:pos="11160"/>
-          <w:tab w:val="left" w:pos="11520"/>
-        </w:tabs>
-        <w:autoSpaceDE w:val="0"/>
-        <w:autoSpaceDN w:val="0"/>
-        <w:adjustRightInd w:val="0"/>
-        <w:spacing w:after="0" w:line="240" w:lineRule="auto"/>
-        <w:rPr>
-          <w:rFonts w:cs="Segoe Print"/>
-          <w:sz w:val="24"/>
-          <w:lang w:val="en-US"/>
-        </w:rPr>
-      </w:pPr>
-      <w:r>
-        <w:rPr>
-          <w:rFonts w:cs="Segoe Print"/>
-          <w:sz w:val="24"/>
-          <w:lang w:val="en-US"/>
-        </w:rPr>
-        <w:t xml:space="preserve"> ii. bullets</w:t>
-      </w:r>
-    </w:p>
-    <w:p>
-      <w:pPr>
-        <w:pStyle w:val="ListParagraph"/>
-        <w:numPr>
-          <w:ilvl w:val="0"/>
-          <w:numId w:val="2"/>
-        </w:numPr>
-        <w:tabs>
-          <w:tab w:val="left" w:pos="360"/>
-          <w:tab w:val="left" w:pos="720"/>
-          <w:tab w:val="left" w:pos="1080"/>
-          <w:tab w:val="left" w:pos="1440"/>
-          <w:tab w:val="left" w:pos="1800"/>
-          <w:tab w:val="left" w:pos="2160"/>
-          <w:tab w:val="left" w:pos="2520"/>
-          <w:tab w:val="left" w:pos="2880"/>
-          <w:tab w:val="left" w:pos="3240"/>
-          <w:tab w:val="left" w:pos="3600"/>
-          <w:tab w:val="left" w:pos="3960"/>
-          <w:tab w:val="left" w:pos="4320"/>
-          <w:tab w:val="left" w:pos="4680"/>
-          <w:tab w:val="left" w:pos="5040"/>
-          <w:tab w:val="left" w:pos="5400"/>
-          <w:tab w:val="left" w:pos="5760"/>
-          <w:tab w:val="left" w:pos="6120"/>
-          <w:tab w:val="left" w:pos="6480"/>
-          <w:tab w:val="left" w:pos="6840"/>
-          <w:tab w:val="left" w:pos="7200"/>
-          <w:tab w:val="left" w:pos="7560"/>
-          <w:tab w:val="left" w:pos="7920"/>
-          <w:tab w:val="left" w:pos="8280"/>
-          <w:tab w:val="left" w:pos="8640"/>
-          <w:tab w:val="left" w:pos="9000"/>
-          <w:tab w:val="left" w:pos="9360"/>
-          <w:tab w:val="left" w:pos="9720"/>
-          <w:tab w:val="left" w:pos="10080"/>
-          <w:tab w:val="left" w:pos="10440"/>
-          <w:tab w:val="left" w:pos="10800"/>
-          <w:tab w:val="left" w:pos="11160"/>
-          <w:tab w:val="left" w:pos="11520"/>
-        </w:tabs>
-        <w:autoSpaceDE w:val="0"/>
-        <w:autoSpaceDN w:val="0"/>
-        <w:adjustRightInd w:val="0"/>
-        <w:spacing w:after="0" w:line="240" w:lineRule="auto"/>
-        <w:rPr>
-          <w:rFonts w:cs="Segoe Print"/>
-          <w:sz w:val="24"/>
-          <w:lang w:val="en-US"/>
-        </w:rPr>
-      </w:pPr>
-      <w:r>
-        <w:rPr>
-          <w:rFonts w:cs="Segoe Print"/>
-          <w:sz w:val="24"/>
-          <w:lang w:val="en-US"/>
-        </w:rPr>
-        <w:t xml:space="preserve"> iii. laser (bullet balls neon light)</w:t>
-      </w:r>
-    </w:p>
-    <w:p>
-      <w:pPr>
-        <w:pStyle w:val="ListParagraph"/>
-        <w:numPr>
-          <w:ilvl w:val="0"/>
-          <w:numId w:val="2"/>
-        </w:numPr>
-        <w:tabs>
-          <w:tab w:val="left" w:pos="360"/>
-          <w:tab w:val="left" w:pos="720"/>
-          <w:tab w:val="left" w:pos="1080"/>
-          <w:tab w:val="left" w:pos="1440"/>
-          <w:tab w:val="left" w:pos="1800"/>
-          <w:tab w:val="left" w:pos="2160"/>
-          <w:tab w:val="left" w:pos="2520"/>
-          <w:tab w:val="left" w:pos="2880"/>
-          <w:tab w:val="left" w:pos="3240"/>
-          <w:tab w:val="left" w:pos="3600"/>
-          <w:tab w:val="left" w:pos="3960"/>
-          <w:tab w:val="left" w:pos="4320"/>
-          <w:tab w:val="left" w:pos="4680"/>
-          <w:tab w:val="left" w:pos="5040"/>
-          <w:tab w:val="left" w:pos="5400"/>
-          <w:tab w:val="left" w:pos="5760"/>
-          <w:tab w:val="left" w:pos="6120"/>
-          <w:tab w:val="left" w:pos="6480"/>
-          <w:tab w:val="left" w:pos="6840"/>
-          <w:tab w:val="left" w:pos="7200"/>
-          <w:tab w:val="left" w:pos="7560"/>
-          <w:tab w:val="left" w:pos="7920"/>
-          <w:tab w:val="left" w:pos="8280"/>
-          <w:tab w:val="left" w:pos="8640"/>
-          <w:tab w:val="left" w:pos="9000"/>
-          <w:tab w:val="left" w:pos="9360"/>
-          <w:tab w:val="left" w:pos="9720"/>
-          <w:tab w:val="left" w:pos="10080"/>
-          <w:tab w:val="left" w:pos="10440"/>
-          <w:tab w:val="left" w:pos="10800"/>
-          <w:tab w:val="left" w:pos="11160"/>
-          <w:tab w:val="left" w:pos="11520"/>
-        </w:tabs>
-        <w:autoSpaceDE w:val="0"/>
-        <w:autoSpaceDN w:val="0"/>
-        <w:adjustRightInd w:val="0"/>
-        <w:spacing w:after="0" w:line="240" w:lineRule="auto"/>
-        <w:rPr>
-          <w:rFonts w:cs="Segoe Print"/>
-          <w:sz w:val="24"/>
-          <w:lang w:val="en-US"/>
-        </w:rPr>
-      </w:pPr>
-      <w:r>
-        <w:rPr>
-          <w:rFonts w:cs="Segoe Print"/>
-          <w:sz w:val="24"/>
-          <w:lang w:val="en-US"/>
-        </w:rPr>
-        <w:t>* Audio/SFX</w:t>
-      </w:r>
-    </w:p>
-    <w:p>
-      <w:pPr>
-        <w:pStyle w:val="ListParagraph"/>
-        <w:numPr>
-          <w:ilvl w:val="0"/>
-          <w:numId w:val="2"/>
-        </w:numPr>
-        <w:tabs>
-          <w:tab w:val="left" w:pos="360"/>
-          <w:tab w:val="left" w:pos="720"/>
-          <w:tab w:val="left" w:pos="1080"/>
-          <w:tab w:val="left" w:pos="1440"/>
-          <w:tab w:val="left" w:pos="1800"/>
-          <w:tab w:val="left" w:pos="2160"/>
-          <w:tab w:val="left" w:pos="2520"/>
-          <w:tab w:val="left" w:pos="2880"/>
-          <w:tab w:val="left" w:pos="3240"/>
-          <w:tab w:val="left" w:pos="3600"/>
-          <w:tab w:val="left" w:pos="3960"/>
-          <w:tab w:val="left" w:pos="4320"/>
-          <w:tab w:val="left" w:pos="4680"/>
-          <w:tab w:val="left" w:pos="5040"/>
-          <w:tab w:val="left" w:pos="5400"/>
-          <w:tab w:val="left" w:pos="5760"/>
-          <w:tab w:val="left" w:pos="6120"/>
-          <w:tab w:val="left" w:pos="6480"/>
-          <w:tab w:val="left" w:pos="6840"/>
-          <w:tab w:val="left" w:pos="7200"/>
-          <w:tab w:val="left" w:pos="7560"/>
-          <w:tab w:val="left" w:pos="7920"/>
-          <w:tab w:val="left" w:pos="8280"/>
-          <w:tab w:val="left" w:pos="8640"/>
-          <w:tab w:val="left" w:pos="9000"/>
-          <w:tab w:val="left" w:pos="9360"/>
-          <w:tab w:val="left" w:pos="9720"/>
-          <w:tab w:val="left" w:pos="10080"/>
-          <w:tab w:val="left" w:pos="10440"/>
-          <w:tab w:val="left" w:pos="10800"/>
-          <w:tab w:val="left" w:pos="11160"/>
-          <w:tab w:val="left" w:pos="11520"/>
-        </w:tabs>
-        <w:autoSpaceDE w:val="0"/>
-        <w:autoSpaceDN w:val="0"/>
-        <w:adjustRightInd w:val="0"/>
-        <w:spacing w:after="0" w:line="240" w:lineRule="auto"/>
-        <w:rPr>
-          <w:rFonts w:cs="Segoe Print"/>
-          <w:sz w:val="24"/>
-          <w:lang w:val="en-US"/>
-        </w:rPr>
-      </w:pPr>
-      <w:r>
-        <w:rPr>
-          <w:rFonts w:cs="Segoe Print"/>
-          <w:sz w:val="24"/>
-          <w:lang w:val="en-US"/>
-        </w:rPr>
-        <w:t xml:space="preserve"> </w:t>
-      </w:r>
-      <w:proofErr w:type="spellStart"/>
-      <w:r>
-        <w:rPr>
-          <w:rFonts w:cs="Segoe Print"/>
-          <w:sz w:val="24"/>
-          <w:lang w:val="en-US"/>
-        </w:rPr>
-        <w:t>i</w:t>
-      </w:r>
-      <w:proofErr w:type="spellEnd"/>
-      <w:r>
-        <w:rPr>
-          <w:rFonts w:cs="Segoe Print"/>
-          <w:sz w:val="24"/>
-          <w:lang w:val="en-US"/>
-        </w:rPr>
-        <w:t>. player/enemy damage</w:t>
-      </w:r>
-    </w:p>
-    <w:p>
-      <w:pPr>
-        <w:pStyle w:val="ListParagraph"/>
-        <w:numPr>
-          <w:ilvl w:val="0"/>
-          <w:numId w:val="2"/>
-        </w:numPr>
-        <w:tabs>
-          <w:tab w:val="left" w:pos="360"/>
-          <w:tab w:val="left" w:pos="720"/>
-          <w:tab w:val="left" w:pos="1080"/>
-          <w:tab w:val="left" w:pos="1440"/>
-          <w:tab w:val="left" w:pos="1800"/>
-          <w:tab w:val="left" w:pos="2160"/>
-          <w:tab w:val="left" w:pos="2520"/>
-          <w:tab w:val="left" w:pos="2880"/>
-          <w:tab w:val="left" w:pos="3240"/>
-          <w:tab w:val="left" w:pos="3600"/>
-          <w:tab w:val="left" w:pos="3960"/>
-          <w:tab w:val="left" w:pos="4320"/>
-          <w:tab w:val="left" w:pos="4680"/>
-          <w:tab w:val="left" w:pos="5040"/>
-          <w:tab w:val="left" w:pos="5400"/>
-          <w:tab w:val="left" w:pos="5760"/>
-          <w:tab w:val="left" w:pos="6120"/>
-          <w:tab w:val="left" w:pos="6480"/>
-          <w:tab w:val="left" w:pos="6840"/>
-          <w:tab w:val="left" w:pos="7200"/>
-          <w:tab w:val="left" w:pos="7560"/>
-          <w:tab w:val="left" w:pos="7920"/>
-          <w:tab w:val="left" w:pos="8280"/>
-          <w:tab w:val="left" w:pos="8640"/>
-          <w:tab w:val="left" w:pos="9000"/>
-          <w:tab w:val="left" w:pos="9360"/>
-          <w:tab w:val="left" w:pos="9720"/>
-          <w:tab w:val="left" w:pos="10080"/>
-          <w:tab w:val="left" w:pos="10440"/>
-          <w:tab w:val="left" w:pos="10800"/>
-          <w:tab w:val="left" w:pos="11160"/>
-          <w:tab w:val="left" w:pos="11520"/>
-        </w:tabs>
-        <w:autoSpaceDE w:val="0"/>
-        <w:autoSpaceDN w:val="0"/>
-        <w:adjustRightInd w:val="0"/>
-        <w:spacing w:after="0" w:line="240" w:lineRule="auto"/>
-        <w:rPr>
-          <w:rFonts w:cs="Segoe Print"/>
-          <w:sz w:val="24"/>
-          <w:lang w:val="en-US"/>
-        </w:rPr>
-      </w:pPr>
-      <w:r>
-        <w:rPr>
-          <w:rFonts w:cs="Segoe Print"/>
-          <w:sz w:val="24"/>
-          <w:lang w:val="en-US"/>
-        </w:rPr>
-        <w:t xml:space="preserve"> ii. player/enemy shots</w:t>
-      </w:r>
-    </w:p>
-    <w:p>
-      <w:pPr>
-        <w:pStyle w:val="ListParagraph"/>
-        <w:numPr>
-          <w:ilvl w:val="0"/>
-          <w:numId w:val="2"/>
-        </w:numPr>
-        <w:tabs>
-          <w:tab w:val="left" w:pos="360"/>
-          <w:tab w:val="left" w:pos="720"/>
-          <w:tab w:val="left" w:pos="1080"/>
-          <w:tab w:val="left" w:pos="1440"/>
-          <w:tab w:val="left" w:pos="1800"/>
-          <w:tab w:val="left" w:pos="2160"/>
-          <w:tab w:val="left" w:pos="2520"/>
-          <w:tab w:val="left" w:pos="2880"/>
-          <w:tab w:val="left" w:pos="3240"/>
-          <w:tab w:val="left" w:pos="3600"/>
-          <w:tab w:val="left" w:pos="3960"/>
-          <w:tab w:val="left" w:pos="4320"/>
-          <w:tab w:val="left" w:pos="4680"/>
-          <w:tab w:val="left" w:pos="5040"/>
-          <w:tab w:val="left" w:pos="5400"/>
-          <w:tab w:val="left" w:pos="5760"/>
-          <w:tab w:val="left" w:pos="6120"/>
-          <w:tab w:val="left" w:pos="6480"/>
-          <w:tab w:val="left" w:pos="6840"/>
-          <w:tab w:val="left" w:pos="7200"/>
-          <w:tab w:val="left" w:pos="7560"/>
-          <w:tab w:val="left" w:pos="7920"/>
-          <w:tab w:val="left" w:pos="8280"/>
-          <w:tab w:val="left" w:pos="8640"/>
-          <w:tab w:val="left" w:pos="9000"/>
-          <w:tab w:val="left" w:pos="9360"/>
-          <w:tab w:val="left" w:pos="9720"/>
-          <w:tab w:val="left" w:pos="10080"/>
-          <w:tab w:val="left" w:pos="10440"/>
-          <w:tab w:val="left" w:pos="10800"/>
-          <w:tab w:val="left" w:pos="11160"/>
-          <w:tab w:val="left" w:pos="11520"/>
-        </w:tabs>
-        <w:autoSpaceDE w:val="0"/>
-        <w:autoSpaceDN w:val="0"/>
-        <w:adjustRightInd w:val="0"/>
-        <w:spacing w:after="0" w:line="240" w:lineRule="auto"/>
-        <w:rPr>
-          <w:rFonts w:cs="Segoe Print"/>
-          <w:sz w:val="24"/>
-          <w:lang w:val="en-US"/>
-        </w:rPr>
-      </w:pPr>
-      <w:r>
-        <w:rPr>
-          <w:rFonts w:cs="Segoe Print"/>
-          <w:sz w:val="24"/>
-          <w:lang w:val="en-US"/>
-        </w:rPr>
-        <w:t xml:space="preserve"> iii. pickups</w:t>
-      </w:r>
-    </w:p>
-    <w:p>
-      <w:pPr>
-        <w:pStyle w:val="ListParagraph"/>
-        <w:numPr>
-          <w:ilvl w:val="0"/>
-          <w:numId w:val="2"/>
-        </w:numPr>
-        <w:tabs>
-          <w:tab w:val="left" w:pos="360"/>
-          <w:tab w:val="left" w:pos="720"/>
-          <w:tab w:val="left" w:pos="1080"/>
-          <w:tab w:val="left" w:pos="1440"/>
-          <w:tab w:val="left" w:pos="1800"/>
-          <w:tab w:val="left" w:pos="2160"/>
-          <w:tab w:val="left" w:pos="2520"/>
-          <w:tab w:val="left" w:pos="2880"/>
-          <w:tab w:val="left" w:pos="3240"/>
-          <w:tab w:val="left" w:pos="3600"/>
-          <w:tab w:val="left" w:pos="3960"/>
-          <w:tab w:val="left" w:pos="4320"/>
-          <w:tab w:val="left" w:pos="4680"/>
-          <w:tab w:val="left" w:pos="5040"/>
-          <w:tab w:val="left" w:pos="5400"/>
-          <w:tab w:val="left" w:pos="5760"/>
-          <w:tab w:val="left" w:pos="6120"/>
-          <w:tab w:val="left" w:pos="6480"/>
-          <w:tab w:val="left" w:pos="6840"/>
-          <w:tab w:val="left" w:pos="7200"/>
-          <w:tab w:val="left" w:pos="7560"/>
-          <w:tab w:val="left" w:pos="7920"/>
-          <w:tab w:val="left" w:pos="8280"/>
-          <w:tab w:val="left" w:pos="8640"/>
-          <w:tab w:val="left" w:pos="9000"/>
-          <w:tab w:val="left" w:pos="9360"/>
-          <w:tab w:val="left" w:pos="9720"/>
-          <w:tab w:val="left" w:pos="10080"/>
-          <w:tab w:val="left" w:pos="10440"/>
-          <w:tab w:val="left" w:pos="10800"/>
-          <w:tab w:val="left" w:pos="11160"/>
-          <w:tab w:val="left" w:pos="11520"/>
-        </w:tabs>
-        <w:autoSpaceDE w:val="0"/>
-        <w:autoSpaceDN w:val="0"/>
-        <w:adjustRightInd w:val="0"/>
-        <w:spacing w:after="0" w:line="240" w:lineRule="auto"/>
-        <w:rPr>
-          <w:rFonts w:cs="Segoe Print"/>
-          <w:sz w:val="24"/>
-          <w:lang w:val="en"/>
-        </w:rPr>
-      </w:pPr>
-      <w:r>
-        <w:rPr>
-          <w:rFonts w:cs="Segoe Print"/>
-          <w:sz w:val="24"/>
-          <w:lang w:val="en-US"/>
-        </w:rPr>
-        <w:t xml:space="preserve"> iv. soundtrack</w:t>
-      </w:r>
-    </w:p>
-    <w:p>
-      <w:pPr>
-        <w:rPr>
-          <w:b/>
-          <w:sz w:val="24"/>
-          <w:szCs w:val="24"/>
+        <w:spacing w:before="150" w:after="150" w:line="240" w:lineRule="auto"/>
+        <w:rPr>
+          <w:rFonts w:eastAsia="Times New Roman" w:cs="Consolas"/>
+          <w:sz w:val="24"/>
+          <w:szCs w:val="20"/>
+          <w:lang w:val="en-US" w:eastAsia="en-US"/>
         </w:rPr>
       </w:pPr>
       <w:r>
@@ -3816,7 +2260,7 @@
         <w:rFonts w:asciiTheme="majorHAnsi" w:hAnsiTheme="majorHAnsi"/>
         <w:noProof/>
       </w:rPr>
-      <w:t>6</w:t>
+      <w:t>5</w:t>
     </w:r>
     <w:r>
       <w:rPr>
@@ -5172,13 +3616,6 @@
     <w:pitch w:val="fixed"/>
     <w:sig w:usb0="E10002FF" w:usb1="4000FCFF" w:usb2="00000009" w:usb3="00000000" w:csb0="0000019F" w:csb1="00000000"/>
   </w:font>
-  <w:font w:name="Segoe Print">
-    <w:panose1 w:val="02000600000000000000"/>
-    <w:charset w:val="00"/>
-    <w:family w:val="auto"/>
-    <w:pitch w:val="variable"/>
-    <w:sig w:usb0="0000028F" w:usb1="00000000" w:usb2="00000000" w:usb3="00000000" w:csb0="0000009F" w:csb1="00000000"/>
-  </w:font>
   <w:font w:name="Calibri Light">
     <w:panose1 w:val="020F0302020204030204"/>
     <w:charset w:val="00"/>
@@ -5207,6 +3644,7 @@
     <w:rsid w:val="002E1ACB"/>
     <w:rsid w:val="003634B1"/>
     <w:rsid w:val="0049525B"/>
+    <w:rsid w:val="004B4A9B"/>
     <w:rsid w:val="005159E4"/>
     <w:rsid w:val="00687E69"/>
     <w:rsid w:val="0092128C"/>
@@ -5983,16 +4421,16 @@
 </file>
 
 <file path=customXml/item2.xml><?xml version="1.0" encoding="utf-8"?>
+<p:properties xmlns:p="http://schemas.microsoft.com/office/2006/metadata/properties" xmlns:xsi="http://www.w3.org/2001/XMLSchema-instance" xmlns:pc="http://schemas.microsoft.com/office/infopath/2007/PartnerControls"/>
+</file>
+
+<file path=customXml/item3.xml><?xml version="1.0" encoding="utf-8"?>
 <?mso-contentType ?>
 <FormTemplates xmlns="http://schemas.microsoft.com/sharepoint/v3/contenttype/forms">
   <Display>DocumentLibraryForm</Display>
   <Edit>AssetEditForm</Edit>
   <New>DocumentLibraryForm</New>
 </FormTemplates>
-</file>
-
-<file path=customXml/item3.xml><?xml version="1.0" encoding="utf-8"?>
-<p:properties xmlns:p="http://schemas.microsoft.com/office/2006/metadata/properties" xmlns:xsi="http://www.w3.org/2001/XMLSchema-instance" xmlns:pc="http://schemas.microsoft.com/office/infopath/2007/PartnerControls"/>
 </file>
 
 <file path=customXml/item4.xml><?xml version="1.0" encoding="utf-8"?>
@@ -6012,18 +4450,18 @@
 </file>
 
 <file path=customXml/itemProps2.xml><?xml version="1.0" encoding="utf-8"?>
-<ds:datastoreItem xmlns:ds="http://schemas.openxmlformats.org/officeDocument/2006/customXml" ds:itemID="{DF8A6096-AC3C-41A5-9CB9-998E1823050B}">
+<ds:datastoreItem xmlns:ds="http://schemas.openxmlformats.org/officeDocument/2006/customXml" ds:itemID="{6BD01D80-C71E-4C35-9EC9-AB4B2A68E7C1}">
   <ds:schemaRefs>
-    <ds:schemaRef ds:uri="http://schemas.microsoft.com/sharepoint/v3/contenttype/forms"/>
+    <ds:schemaRef ds:uri="http://schemas.microsoft.com/office/2006/metadata/properties"/>
+    <ds:schemaRef ds:uri="http://schemas.microsoft.com/office/infopath/2007/PartnerControls"/>
   </ds:schemaRefs>
 </ds:datastoreItem>
 </file>
 
 <file path=customXml/itemProps3.xml><?xml version="1.0" encoding="utf-8"?>
-<ds:datastoreItem xmlns:ds="http://schemas.openxmlformats.org/officeDocument/2006/customXml" ds:itemID="{6BD01D80-C71E-4C35-9EC9-AB4B2A68E7C1}">
+<ds:datastoreItem xmlns:ds="http://schemas.openxmlformats.org/officeDocument/2006/customXml" ds:itemID="{DF8A6096-AC3C-41A5-9CB9-998E1823050B}">
   <ds:schemaRefs>
-    <ds:schemaRef ds:uri="http://schemas.microsoft.com/office/2006/metadata/properties"/>
-    <ds:schemaRef ds:uri="http://schemas.microsoft.com/office/infopath/2007/PartnerControls"/>
+    <ds:schemaRef ds:uri="http://schemas.microsoft.com/sharepoint/v3/contenttype/forms"/>
   </ds:schemaRefs>
 </ds:datastoreItem>
 </file>
@@ -6038,7 +4476,7 @@
 </file>
 
 <file path=customXml/itemProps5.xml><?xml version="1.0" encoding="utf-8"?>
-<ds:datastoreItem xmlns:ds="http://schemas.openxmlformats.org/officeDocument/2006/customXml" ds:itemID="{121A3B21-58D0-43AB-8361-DB14CED3FA68}">
+<ds:datastoreItem xmlns:ds="http://schemas.openxmlformats.org/officeDocument/2006/customXml" ds:itemID="{5D48F5DC-FC34-41A4-AC15-A1BFCFC12959}">
   <ds:schemaRefs>
     <ds:schemaRef ds:uri="http://schemas.openxmlformats.org/officeDocument/2006/bibliography"/>
   </ds:schemaRefs>

</xml_diff>